<commit_message>
fin q2. started on q3
</commit_message>
<xml_diff>
--- a/Project1/part B/part B.docx
+++ b/Project1/part B/part B.docx
@@ -191,10 +191,10 @@
           <w:noProof/>
         </w:rPr>
         <w:drawing>
-          <wp:inline distT="0" distB="0" distL="0" distR="0" wp14:anchorId="07D8A751" wp14:editId="35D89992">
-            <wp:extent cx="3432431" cy="2573765"/>
-            <wp:effectExtent l="0" t="0" r="0" b="0"/>
-            <wp:docPr id="4" name="Picture 4"/>
+          <wp:inline distT="0" distB="0" distL="0" distR="0" wp14:anchorId="46E5AD8B" wp14:editId="61C53101">
+            <wp:extent cx="3378057" cy="2532992"/>
+            <wp:effectExtent l="0" t="0" r="0" b="1270"/>
+            <wp:docPr id="12" name="Picture 12"/>
             <wp:cNvGraphicFramePr>
               <a:graphicFrameLocks xmlns:a="http://schemas.openxmlformats.org/drawingml/2006/main" noChangeAspect="1"/>
             </wp:cNvGraphicFramePr>
@@ -202,7 +202,7 @@
               <a:graphicData uri="http://schemas.openxmlformats.org/drawingml/2006/picture">
                 <pic:pic xmlns:pic="http://schemas.openxmlformats.org/drawingml/2006/picture">
                   <pic:nvPicPr>
-                    <pic:cNvPr id="0" name="Picture 4"/>
+                    <pic:cNvPr id="0" name="Picture 12"/>
                     <pic:cNvPicPr>
                       <a:picLocks noChangeAspect="1" noChangeArrowheads="1"/>
                     </pic:cNvPicPr>
@@ -223,7 +223,7 @@
                   <pic:spPr bwMode="auto">
                     <a:xfrm>
                       <a:off x="0" y="0"/>
-                      <a:ext cx="3452284" cy="2588652"/>
+                      <a:ext cx="3384837" cy="2538076"/>
                     </a:xfrm>
                     <a:prstGeom prst="rect">
                       <a:avLst/>
@@ -267,10 +267,10 @@
           <w:noProof/>
         </w:rPr>
         <w:drawing>
-          <wp:inline distT="0" distB="0" distL="0" distR="0" wp14:anchorId="1A9AEC3E" wp14:editId="4A05F443">
-            <wp:extent cx="3421568" cy="2565620"/>
-            <wp:effectExtent l="0" t="0" r="7620" b="6350"/>
-            <wp:docPr id="11" name="Picture 11"/>
+          <wp:inline distT="0" distB="0" distL="0" distR="0" wp14:anchorId="6BE325BC" wp14:editId="2CC9D191">
+            <wp:extent cx="3489057" cy="2616225"/>
+            <wp:effectExtent l="0" t="0" r="0" b="0"/>
+            <wp:docPr id="13" name="Picture 13"/>
             <wp:cNvGraphicFramePr>
               <a:graphicFrameLocks xmlns:a="http://schemas.openxmlformats.org/drawingml/2006/main" noChangeAspect="1"/>
             </wp:cNvGraphicFramePr>
@@ -278,7 +278,7 @@
               <a:graphicData uri="http://schemas.openxmlformats.org/drawingml/2006/picture">
                 <pic:pic xmlns:pic="http://schemas.openxmlformats.org/drawingml/2006/picture">
                   <pic:nvPicPr>
-                    <pic:cNvPr id="0" name="Picture 11"/>
+                    <pic:cNvPr id="0" name="Picture 13"/>
                     <pic:cNvPicPr>
                       <a:picLocks noChangeAspect="1" noChangeArrowheads="1"/>
                     </pic:cNvPicPr>
@@ -299,7 +299,7 @@
                   <pic:spPr bwMode="auto">
                     <a:xfrm>
                       <a:off x="0" y="0"/>
-                      <a:ext cx="3427879" cy="2570352"/>
+                      <a:ext cx="3502532" cy="2626329"/>
                     </a:xfrm>
                     <a:prstGeom prst="rect">
                       <a:avLst/>
@@ -2798,11 +2798,6 @@
     </w:p>
     <w:p>
       <w:pPr>
-        <w:pStyle w:val="ListParagraph"/>
-        <w:numPr>
-          <w:ilvl w:val="0"/>
-          <w:numId w:val="3"/>
-        </w:numPr>
         <w:autoSpaceDE w:val="0"/>
         <w:autoSpaceDN w:val="0"/>
         <w:adjustRightInd w:val="0"/>
@@ -2810,12 +2805,10 @@
         <w:rPr>
           <w:rFonts w:ascii="Calibri" w:hAnsi="Calibri" w:cs="Calibri"/>
           <w:color w:val="000000"/>
-          <w:sz w:val="24"/>
-          <w:szCs w:val="24"/>
+          <w:sz w:val="23"/>
+          <w:szCs w:val="23"/>
         </w:rPr>
       </w:pPr>
-      <w:bookmarkStart w:id="0" w:name="_GoBack"/>
-      <w:bookmarkEnd w:id="0"/>
       <w:r>
         <w:rPr>
           <w:rFonts w:ascii="Calibri" w:hAnsi="Calibri" w:cs="Calibri"/>
@@ -2824,10 +2817,126 @@
           <w:szCs w:val="23"/>
         </w:rPr>
         <w:lastRenderedPageBreak/>
-        <w:t xml:space="preserve">Recursive feature elimination (RFE) is a feature selection method that removes unnecessary features from the inputs. Start by removing one input feature the causes the minimum drop (or maximum improvement) in performance. Repeat the procedure recursively on the reduced input set until the optimal number of input features is reached. Remove the features one at a time. Compare the accuracy of the model with all input features, with models using 6 input features and 5 input features selected using RFE. Comment on the observations. </w:t>
+        <w:t xml:space="preserve">3. Recursive feature elimination (RFE) is a feature selection method that removes unnecessary features from the inputs. Start by removing one input feature the causes the minimum drop (or maximum improvement) in performance. Repeat the procedure recursively on the reduced input set until the optimal number of input features is reached. Remove the features one at a time. Compare the accuracy of the model with all input features, with models using 6 input features and 5 input features selected using RFE. Comment on the observations. </w:t>
       </w:r>
     </w:p>
     <w:p/>
+    <w:p>
+      <w:r>
+        <w:rPr>
+          <w:noProof/>
+        </w:rPr>
+        <w:drawing>
+          <wp:inline distT="0" distB="0" distL="0" distR="0" wp14:anchorId="779BAE6F" wp14:editId="2EE197FD">
+            <wp:extent cx="5967069" cy="2139331"/>
+            <wp:effectExtent l="0" t="0" r="0" b="0"/>
+            <wp:docPr id="14" name="Picture 14"/>
+            <wp:cNvGraphicFramePr>
+              <a:graphicFrameLocks xmlns:a="http://schemas.openxmlformats.org/drawingml/2006/main" noChangeAspect="1"/>
+            </wp:cNvGraphicFramePr>
+            <a:graphic xmlns:a="http://schemas.openxmlformats.org/drawingml/2006/main">
+              <a:graphicData uri="http://schemas.openxmlformats.org/drawingml/2006/picture">
+                <pic:pic xmlns:pic="http://schemas.openxmlformats.org/drawingml/2006/picture">
+                  <pic:nvPicPr>
+                    <pic:cNvPr id="0" name="Picture 14"/>
+                    <pic:cNvPicPr>
+                      <a:picLocks noChangeAspect="1" noChangeArrowheads="1"/>
+                    </pic:cNvPicPr>
+                  </pic:nvPicPr>
+                  <pic:blipFill>
+                    <a:blip r:embed="rId8">
+                      <a:extLst>
+                        <a:ext uri="{28A0092B-C50C-407E-A947-70E740481C1C}">
+                          <a14:useLocalDpi xmlns:a14="http://schemas.microsoft.com/office/drawing/2010/main" val="0"/>
+                        </a:ext>
+                      </a:extLst>
+                    </a:blip>
+                    <a:srcRect/>
+                    <a:stretch>
+                      <a:fillRect/>
+                    </a:stretch>
+                  </pic:blipFill>
+                  <pic:spPr bwMode="auto">
+                    <a:xfrm>
+                      <a:off x="0" y="0"/>
+                      <a:ext cx="5973221" cy="2141536"/>
+                    </a:xfrm>
+                    <a:prstGeom prst="rect">
+                      <a:avLst/>
+                    </a:prstGeom>
+                    <a:noFill/>
+                    <a:ln>
+                      <a:noFill/>
+                    </a:ln>
+                  </pic:spPr>
+                </pic:pic>
+              </a:graphicData>
+            </a:graphic>
+          </wp:inline>
+        </w:drawing>
+      </w:r>
+    </w:p>
+    <w:p>
+      <w:pPr>
+        <w:jc w:val="center"/>
+      </w:pPr>
+      <w:r>
+        <w:t>Figure 3</w:t>
+      </w:r>
+    </w:p>
+    <w:p>
+      <w:r>
+        <w:t xml:space="preserve">The reduced models with the best performance are </w:t>
+      </w:r>
+      <w:r>
+        <w:t>“</w:t>
+      </w:r>
+      <w:r>
+        <w:t>-Research</w:t>
+      </w:r>
+      <w:r>
+        <w:t>”</w:t>
+      </w:r>
+      <w:r>
+        <w:t xml:space="preserve"> followed by </w:t>
+      </w:r>
+      <w:r>
+        <w:t>“</w:t>
+      </w:r>
+      <w:r>
+        <w:t>-University Rating</w:t>
+      </w:r>
+      <w:r>
+        <w:t>”</w:t>
+      </w:r>
+      <w:r>
+        <w:t xml:space="preserve">. This coincides with Research and University Rating having low correlation as mentioned in Question 2. However, </w:t>
+      </w:r>
+      <w:r>
+        <w:t xml:space="preserve">removing </w:t>
+      </w:r>
+      <w:r>
+        <w:t xml:space="preserve">SOP and LOR also caused a big increase in loss despite having one of the least </w:t>
+      </w:r>
+      <w:r>
+        <w:t>correlations</w:t>
+      </w:r>
+      <w:r>
+        <w:t>.</w:t>
+      </w:r>
+    </w:p>
+    <w:p>
+      <w:r>
+        <w:t>Instead, what is common between Research &amp; University Rating is that they have the fewest possible input space. Research is a binary input &amp; University Rating is an integer between 1 to 5. Meanwhile SOP and LOR have twice as much input space as University Rating as they are a multiple of 0.5 between 1 to 5. This suggests that useful features have bigger input space and that input space is more important than correlation.</w:t>
+      </w:r>
+    </w:p>
+    <w:p>
+      <w:r>
+        <w:t>Therefore, my 6-feature model will remove Research feature &amp; my 5-feature model will remove both Research and University Rating feature.</w:t>
+      </w:r>
+      <w:bookmarkStart w:id="0" w:name="_GoBack"/>
+      <w:bookmarkEnd w:id="0"/>
+    </w:p>
     <w:sectPr>
       <w:pgSz w:w="11905" w:h="17340"/>
       <w:pgMar w:top="1847" w:right="775" w:bottom="1440" w:left="1180" w:header="720" w:footer="720" w:gutter="0"/>
@@ -2943,6 +3052,96 @@
     </w:lvl>
   </w:abstractNum>
   <w:abstractNum w:abstractNumId="2" w15:restartNumberingAfterBreak="0">
+    <w:nsid w:val="22944BE0"/>
+    <w:multiLevelType w:val="hybridMultilevel"/>
+    <w:tmpl w:val="70225FC4"/>
+    <w:lvl w:ilvl="0" w:tplc="A82E63EA">
+      <w:start w:val="3"/>
+      <w:numFmt w:val="decimal"/>
+      <w:lvlText w:val="%1."/>
+      <w:lvlJc w:val="left"/>
+      <w:pPr>
+        <w:ind w:left="720" w:hanging="360"/>
+      </w:pPr>
+      <w:rPr>
+        <w:rFonts w:hint="default"/>
+        <w:sz w:val="23"/>
+      </w:rPr>
+    </w:lvl>
+    <w:lvl w:ilvl="1" w:tplc="08090019" w:tentative="1">
+      <w:start w:val="1"/>
+      <w:numFmt w:val="lowerLetter"/>
+      <w:lvlText w:val="%2."/>
+      <w:lvlJc w:val="left"/>
+      <w:pPr>
+        <w:ind w:left="1440" w:hanging="360"/>
+      </w:pPr>
+    </w:lvl>
+    <w:lvl w:ilvl="2" w:tplc="0809001B" w:tentative="1">
+      <w:start w:val="1"/>
+      <w:numFmt w:val="lowerRoman"/>
+      <w:lvlText w:val="%3."/>
+      <w:lvlJc w:val="right"/>
+      <w:pPr>
+        <w:ind w:left="2160" w:hanging="180"/>
+      </w:pPr>
+    </w:lvl>
+    <w:lvl w:ilvl="3" w:tplc="0809000F" w:tentative="1">
+      <w:start w:val="1"/>
+      <w:numFmt w:val="decimal"/>
+      <w:lvlText w:val="%4."/>
+      <w:lvlJc w:val="left"/>
+      <w:pPr>
+        <w:ind w:left="2880" w:hanging="360"/>
+      </w:pPr>
+    </w:lvl>
+    <w:lvl w:ilvl="4" w:tplc="08090019" w:tentative="1">
+      <w:start w:val="1"/>
+      <w:numFmt w:val="lowerLetter"/>
+      <w:lvlText w:val="%5."/>
+      <w:lvlJc w:val="left"/>
+      <w:pPr>
+        <w:ind w:left="3600" w:hanging="360"/>
+      </w:pPr>
+    </w:lvl>
+    <w:lvl w:ilvl="5" w:tplc="0809001B" w:tentative="1">
+      <w:start w:val="1"/>
+      <w:numFmt w:val="lowerRoman"/>
+      <w:lvlText w:val="%6."/>
+      <w:lvlJc w:val="right"/>
+      <w:pPr>
+        <w:ind w:left="4320" w:hanging="180"/>
+      </w:pPr>
+    </w:lvl>
+    <w:lvl w:ilvl="6" w:tplc="0809000F" w:tentative="1">
+      <w:start w:val="1"/>
+      <w:numFmt w:val="decimal"/>
+      <w:lvlText w:val="%7."/>
+      <w:lvlJc w:val="left"/>
+      <w:pPr>
+        <w:ind w:left="5040" w:hanging="360"/>
+      </w:pPr>
+    </w:lvl>
+    <w:lvl w:ilvl="7" w:tplc="08090019" w:tentative="1">
+      <w:start w:val="1"/>
+      <w:numFmt w:val="lowerLetter"/>
+      <w:lvlText w:val="%8."/>
+      <w:lvlJc w:val="left"/>
+      <w:pPr>
+        <w:ind w:left="5760" w:hanging="360"/>
+      </w:pPr>
+    </w:lvl>
+    <w:lvl w:ilvl="8" w:tplc="0809001B" w:tentative="1">
+      <w:start w:val="1"/>
+      <w:numFmt w:val="lowerRoman"/>
+      <w:lvlText w:val="%9."/>
+      <w:lvlJc w:val="right"/>
+      <w:pPr>
+        <w:ind w:left="6480" w:hanging="180"/>
+      </w:pPr>
+    </w:lvl>
+  </w:abstractNum>
+  <w:abstractNum w:abstractNumId="3" w15:restartNumberingAfterBreak="0">
     <w:nsid w:val="2B32498A"/>
     <w:multiLevelType w:val="hybridMultilevel"/>
     <w:tmpl w:val="CBF889FE"/>
@@ -3031,6 +3230,97 @@
       </w:pPr>
     </w:lvl>
   </w:abstractNum>
+  <w:abstractNum w:abstractNumId="4" w15:restartNumberingAfterBreak="0">
+    <w:nsid w:val="2F9D68CD"/>
+    <w:multiLevelType w:val="hybridMultilevel"/>
+    <w:tmpl w:val="D5189194"/>
+    <w:lvl w:ilvl="0" w:tplc="238062D4">
+      <w:start w:val="3"/>
+      <w:numFmt w:val="decimal"/>
+      <w:lvlText w:val="%1."/>
+      <w:lvlJc w:val="left"/>
+      <w:pPr>
+        <w:ind w:left="720" w:hanging="360"/>
+      </w:pPr>
+      <w:rPr>
+        <w:rFonts w:ascii="Calibri" w:hAnsi="Calibri" w:cs="Calibri" w:hint="default"/>
+        <w:color w:val="000000"/>
+        <w:sz w:val="23"/>
+      </w:rPr>
+    </w:lvl>
+    <w:lvl w:ilvl="1" w:tplc="08090019" w:tentative="1">
+      <w:start w:val="1"/>
+      <w:numFmt w:val="lowerLetter"/>
+      <w:lvlText w:val="%2."/>
+      <w:lvlJc w:val="left"/>
+      <w:pPr>
+        <w:ind w:left="1440" w:hanging="360"/>
+      </w:pPr>
+    </w:lvl>
+    <w:lvl w:ilvl="2" w:tplc="0809001B" w:tentative="1">
+      <w:start w:val="1"/>
+      <w:numFmt w:val="lowerRoman"/>
+      <w:lvlText w:val="%3."/>
+      <w:lvlJc w:val="right"/>
+      <w:pPr>
+        <w:ind w:left="2160" w:hanging="180"/>
+      </w:pPr>
+    </w:lvl>
+    <w:lvl w:ilvl="3" w:tplc="0809000F" w:tentative="1">
+      <w:start w:val="1"/>
+      <w:numFmt w:val="decimal"/>
+      <w:lvlText w:val="%4."/>
+      <w:lvlJc w:val="left"/>
+      <w:pPr>
+        <w:ind w:left="2880" w:hanging="360"/>
+      </w:pPr>
+    </w:lvl>
+    <w:lvl w:ilvl="4" w:tplc="08090019" w:tentative="1">
+      <w:start w:val="1"/>
+      <w:numFmt w:val="lowerLetter"/>
+      <w:lvlText w:val="%5."/>
+      <w:lvlJc w:val="left"/>
+      <w:pPr>
+        <w:ind w:left="3600" w:hanging="360"/>
+      </w:pPr>
+    </w:lvl>
+    <w:lvl w:ilvl="5" w:tplc="0809001B" w:tentative="1">
+      <w:start w:val="1"/>
+      <w:numFmt w:val="lowerRoman"/>
+      <w:lvlText w:val="%6."/>
+      <w:lvlJc w:val="right"/>
+      <w:pPr>
+        <w:ind w:left="4320" w:hanging="180"/>
+      </w:pPr>
+    </w:lvl>
+    <w:lvl w:ilvl="6" w:tplc="0809000F" w:tentative="1">
+      <w:start w:val="1"/>
+      <w:numFmt w:val="decimal"/>
+      <w:lvlText w:val="%7."/>
+      <w:lvlJc w:val="left"/>
+      <w:pPr>
+        <w:ind w:left="5040" w:hanging="360"/>
+      </w:pPr>
+    </w:lvl>
+    <w:lvl w:ilvl="7" w:tplc="08090019" w:tentative="1">
+      <w:start w:val="1"/>
+      <w:numFmt w:val="lowerLetter"/>
+      <w:lvlText w:val="%8."/>
+      <w:lvlJc w:val="left"/>
+      <w:pPr>
+        <w:ind w:left="5760" w:hanging="360"/>
+      </w:pPr>
+    </w:lvl>
+    <w:lvl w:ilvl="8" w:tplc="0809001B" w:tentative="1">
+      <w:start w:val="1"/>
+      <w:numFmt w:val="lowerRoman"/>
+      <w:lvlText w:val="%9."/>
+      <w:lvlJc w:val="right"/>
+      <w:pPr>
+        <w:ind w:left="6480" w:hanging="180"/>
+      </w:pPr>
+    </w:lvl>
+  </w:abstractNum>
   <w:num w:numId="1">
     <w:abstractNumId w:val="1"/>
   </w:num>
@@ -3038,7 +3328,13 @@
     <w:abstractNumId w:val="0"/>
   </w:num>
   <w:num w:numId="3">
+    <w:abstractNumId w:val="3"/>
+  </w:num>
+  <w:num w:numId="4">
     <w:abstractNumId w:val="2"/>
+  </w:num>
+  <w:num w:numId="5">
+    <w:abstractNumId w:val="4"/>
   </w:num>
 </w:numbering>
 </file>

</xml_diff>